<commit_message>
ci(docs): gerar PDF/DOCX a partir de Markdown
</commit_message>
<xml_diff>
--- a/docs/outputs/KP_ACTA_2025_001.docx
+++ b/docs/outputs/KP_ACTA_2025_001.docx
@@ -2,13 +2,13 @@
 <file path=word/document.xml><?xml version="1.0" encoding="utf-8"?>
 <w:document xmlns:w="http://schemas.openxmlformats.org/wordprocessingml/2006/main" xmlns:m="http://schemas.openxmlformats.org/officeDocument/2006/math" xmlns:r="http://schemas.openxmlformats.org/officeDocument/2006/relationships" xmlns:o="urn:schemas-microsoft-com:office:office" xmlns:v="urn:schemas-microsoft-com:vml" xmlns:w10="urn:schemas-microsoft-com:office:word" xmlns:a="http://schemas.openxmlformats.org/drawingml/2006/main" xmlns:pic="http://schemas.openxmlformats.org/drawingml/2006/picture" xmlns:wp="http://schemas.openxmlformats.org/drawingml/2006/wordprocessingDrawing">
   <w:body>
-    <w:bookmarkStart w:id="27" w:name="X8b08580f55cfd4db66a092b134a6641ac30db80"/>
+    <w:bookmarkStart w:id="30" w:name="X8a1c55c2353aa91b51a6b01548c3b4122c9d093"/>
     <w:p>
       <w:pPr>
         <w:pStyle w:val="Heading1"/>
       </w:pPr>
       <w:r>
-        <w:t xml:space="preserve">ACTA Nº 001 — Reunião de Alinhamento e Constituição (Rascunho)</w:t>
+        <w:t xml:space="preserve">ACTA Nº 001 — Reunião de Alinhamento e Constituição</w:t>
       </w:r>
     </w:p>
     <w:p>
@@ -26,7 +26,7 @@
         <w:t xml:space="preserve"> </w:t>
       </w:r>
       <w:r>
-        <w:t xml:space="preserve">Kutala Print — Comércio e Serviços, Lda.</w:t>
+        <w:t xml:space="preserve">KUTALA PRINT — COMÉRCIO E SERVIÇOS, LDA.</w:t>
       </w:r>
       <w:r>
         <w:br/>
@@ -42,7 +42,7 @@
         <w:t xml:space="preserve"> </w:t>
       </w:r>
       <w:r>
-        <w:t xml:space="preserve">22.07.2025</w:t>
+        <w:t xml:space="preserve">22 de Julho de 2025</w:t>
       </w:r>
       <w:r>
         <w:br/>
@@ -52,13 +52,13 @@
           <w:bCs/>
           <w:b/>
         </w:rPr>
-        <w:t xml:space="preserve">Hora de início:</w:t>
-      </w:r>
-      <w:r>
-        <w:t xml:space="preserve"> </w:t>
-      </w:r>
-      <w:r>
-        <w:t xml:space="preserve">[inserir hora]</w:t>
+        <w:t xml:space="preserve">Hora:</w:t>
+      </w:r>
+      <w:r>
+        <w:t xml:space="preserve"> </w:t>
+      </w:r>
+      <w:r>
+        <w:t xml:space="preserve">18h40</w:t>
       </w:r>
       <w:r>
         <w:br/>
@@ -74,7 +74,7 @@
         <w:t xml:space="preserve"> </w:t>
       </w:r>
       <w:r>
-        <w:t xml:space="preserve">[inserir local físico ou remoto]</w:t>
+        <w:t xml:space="preserve">Urbanização Nova Vida, Rua 40, Edif. Bondo Matuatunguila, 4º andar</w:t>
       </w:r>
       <w:r>
         <w:br/>
@@ -84,378 +84,1066 @@
           <w:bCs/>
           <w:b/>
         </w:rPr>
-        <w:t xml:space="preserve">Quórum:</w:t>
-      </w:r>
-      <w:r>
-        <w:t xml:space="preserve"> </w:t>
-      </w:r>
-      <w:r>
-        <w:t xml:space="preserve">[indicar presenças, representações e percentagens de capital]</w:t>
-      </w:r>
-    </w:p>
-    <w:p>
-      <w:pPr>
-        <w:pStyle w:val="BlockText"/>
-      </w:pPr>
-      <w:r>
-        <w:t xml:space="preserve">Estado do documento:</w:t>
-      </w:r>
-      <w:r>
-        <w:t xml:space="preserve"> </w:t>
-      </w:r>
-      <w:r>
-        <w:rPr>
-          <w:bCs/>
-          <w:b/>
-        </w:rPr>
-        <w:t xml:space="preserve">Rascunho em Markdown para edição/aprovação</w:t>
+        <w:t xml:space="preserve">Tipo:</w:t>
+      </w:r>
+      <w:r>
+        <w:t xml:space="preserve"> </w:t>
+      </w:r>
+      <w:r>
+        <w:t xml:space="preserve">Reunião de Alinhamento — Parceria de Negócios</w:t>
       </w:r>
       <w:r>
         <w:br/>
       </w:r>
       <w:r>
-        <w:t xml:space="preserve">Fonte de referência:</w:t>
-      </w:r>
-      <w:r>
-        <w:t xml:space="preserve"> </w:t>
-      </w:r>
-      <w:hyperlink r:id="rId20">
-        <w:r>
-          <w:rPr>
-            <w:rStyle w:val="Hyperlink"/>
-          </w:rPr>
-          <w:t xml:space="preserve">PDF final anexado</w:t>
-        </w:r>
-      </w:hyperlink>
+        <w:rPr>
+          <w:bCs/>
+          <w:b/>
+        </w:rPr>
+        <w:t xml:space="preserve">Ref.:</w:t>
+      </w:r>
+      <w:r>
+        <w:t xml:space="preserve"> </w:t>
+      </w:r>
+      <w:r>
+        <w:t xml:space="preserve">KP/ACTA/2025/001</w:t>
+      </w:r>
+    </w:p>
+    <w:bookmarkStart w:id="20" w:name="participantes"/>
+    <w:p>
+      <w:pPr>
+        <w:pStyle w:val="Heading2"/>
+      </w:pPr>
+      <w:r>
+        <w:t xml:space="preserve">1. Participantes</w:t>
+      </w:r>
+    </w:p>
+    <w:p>
+      <w:pPr>
+        <w:numPr>
+          <w:ilvl w:val="0"/>
+          <w:numId w:val="1001"/>
+        </w:numPr>
+        <w:pStyle w:val="Compact"/>
+      </w:pPr>
+      <w:r>
+        <w:t xml:space="preserve">Jemima Antónia Bento Malengue (em nome próprio)</w:t>
+      </w:r>
+    </w:p>
+    <w:p>
+      <w:pPr>
+        <w:numPr>
+          <w:ilvl w:val="0"/>
+          <w:numId w:val="1001"/>
+        </w:numPr>
+        <w:pStyle w:val="Compact"/>
+      </w:pPr>
+      <w:r>
+        <w:t xml:space="preserve">Orimizaque Tecassala Paulo (em nome próprio) e Hori Empreendimentos, Lda.</w:t>
+      </w:r>
+    </w:p>
+    <w:p>
+      <w:pPr>
+        <w:numPr>
+          <w:ilvl w:val="0"/>
+          <w:numId w:val="1001"/>
+        </w:numPr>
+        <w:pStyle w:val="Compact"/>
+      </w:pPr>
+      <w:r>
+        <w:t xml:space="preserve">Cândida de Sousa &amp; Nuno Campos pela Opulência Holdings, S.A.</w:t>
+      </w:r>
+    </w:p>
+    <w:p>
+      <w:pPr>
+        <w:numPr>
+          <w:ilvl w:val="0"/>
+          <w:numId w:val="1001"/>
+        </w:numPr>
+        <w:pStyle w:val="Compact"/>
+      </w:pPr>
+      <w:r>
+        <w:t xml:space="preserve">Cláudio Campos pela CJN — Marketing, Comunicação e Design, Lda.</w:t>
+      </w:r>
+    </w:p>
+    <w:p>
+      <w:pPr>
+        <w:numPr>
+          <w:ilvl w:val="0"/>
+          <w:numId w:val="1001"/>
+        </w:numPr>
+        <w:pStyle w:val="Compact"/>
+      </w:pPr>
+      <w:r>
+        <w:t xml:space="preserve">Dialungana Kiangani Salomão Quimino (em nome próprio) e D.K., Lda.</w:t>
+      </w:r>
+    </w:p>
+    <w:bookmarkEnd w:id="20"/>
+    <w:bookmarkStart w:id="26" w:name="ordem-de-trabalhos-e-deliberações"/>
+    <w:p>
+      <w:pPr>
+        <w:pStyle w:val="Heading2"/>
+      </w:pPr>
+      <w:r>
+        <w:t xml:space="preserve">2. Ordem de Trabalhos e Deliberações</w:t>
+      </w:r>
+    </w:p>
+    <w:bookmarkStart w:id="21" w:name="Xca193883a9a97e9506fbd5e1b8ca0a19e117be5"/>
+    <w:p>
+      <w:pPr>
+        <w:pStyle w:val="Heading3"/>
+      </w:pPr>
+      <w:r>
+        <w:t xml:space="preserve">2.1 Contribuições iniciais (operacionais/financeiras)</w:t>
+      </w:r>
+    </w:p>
+    <w:p>
+      <w:pPr>
+        <w:numPr>
+          <w:ilvl w:val="0"/>
+          <w:numId w:val="1002"/>
+        </w:numPr>
+        <w:pStyle w:val="Compact"/>
+      </w:pPr>
+      <w:r>
+        <w:rPr>
+          <w:bCs/>
+          <w:b/>
+        </w:rPr>
+        <w:t xml:space="preserve">Hori Empreendimentos, Lda.</w:t>
+      </w:r>
+      <w:r>
+        <w:t xml:space="preserve">: cessão integral da marca</w:t>
+      </w:r>
+      <w:r>
+        <w:t xml:space="preserve"> </w:t>
+      </w:r>
+      <w:r>
+        <w:t xml:space="preserve">“</w:t>
+      </w:r>
+      <w:r>
+        <w:t xml:space="preserve">Hori Brindes</w:t>
+      </w:r>
+      <w:r>
+        <w:t xml:space="preserve">”</w:t>
+      </w:r>
+      <w:r>
+        <w:t xml:space="preserve">, carteira de clientes, contratos e base de dados; equipamentos de produção; espaço físico com isenção de renda e água por 24 meses; projecção de valor:</w:t>
+      </w:r>
+      <w:r>
+        <w:t xml:space="preserve"> </w:t>
+      </w:r>
+      <w:r>
+        <w:rPr>
+          <w:bCs/>
+          <w:b/>
+        </w:rPr>
+        <w:t xml:space="preserve">25.000.000 KZ/3 anos</w:t>
+      </w:r>
+      <w:r>
+        <w:t xml:space="preserve">.</w:t>
+      </w:r>
+    </w:p>
+    <w:p>
+      <w:pPr>
+        <w:numPr>
+          <w:ilvl w:val="0"/>
+          <w:numId w:val="1002"/>
+        </w:numPr>
+        <w:pStyle w:val="Compact"/>
+      </w:pPr>
+      <w:r>
+        <w:rPr>
+          <w:bCs/>
+          <w:b/>
+        </w:rPr>
+        <w:t xml:space="preserve">Opulência Holdings, S.A.</w:t>
+      </w:r>
+      <w:r>
+        <w:t xml:space="preserve">: transferência da marca</w:t>
+      </w:r>
+      <w:r>
+        <w:t xml:space="preserve"> </w:t>
+      </w:r>
+      <w:r>
+        <w:rPr>
+          <w:bCs/>
+          <w:b/>
+        </w:rPr>
+        <w:t xml:space="preserve">WePrint Opulência</w:t>
+      </w:r>
+      <w:r>
+        <w:t xml:space="preserve"> </w:t>
+      </w:r>
+      <w:r>
+        <w:t xml:space="preserve">e encaminhamento de toda a carteira de serviços gráficos dentro da capacidade da KP (lucro médio anual ~</w:t>
+      </w:r>
+      <w:r>
+        <w:t xml:space="preserve"> </w:t>
+      </w:r>
+      <w:r>
+        <w:rPr>
+          <w:bCs/>
+          <w:b/>
+        </w:rPr>
+        <w:t xml:space="preserve">79,6M KZ</w:t>
+      </w:r>
+      <w:r>
+        <w:t xml:space="preserve">).</w:t>
+      </w:r>
+    </w:p>
+    <w:p>
+      <w:pPr>
+        <w:numPr>
+          <w:ilvl w:val="0"/>
+          <w:numId w:val="1002"/>
+        </w:numPr>
+        <w:pStyle w:val="Compact"/>
+      </w:pPr>
+      <w:r>
+        <w:rPr>
+          <w:bCs/>
+          <w:b/>
+        </w:rPr>
+        <w:t xml:space="preserve">CJN — Marketing, Comunicação e Design, Lda.</w:t>
+      </w:r>
+      <w:r>
+        <w:t xml:space="preserve">: cessão da marca</w:t>
+      </w:r>
+      <w:r>
+        <w:t xml:space="preserve"> </w:t>
+      </w:r>
+      <w:r>
+        <w:rPr>
+          <w:bCs/>
+          <w:b/>
+        </w:rPr>
+        <w:t xml:space="preserve">“</w:t>
+      </w:r>
+      <w:r>
+        <w:rPr>
+          <w:bCs/>
+          <w:b/>
+        </w:rPr>
+        <w:t xml:space="preserve">Rei dos Quadros</w:t>
+      </w:r>
+      <w:r>
+        <w:rPr>
+          <w:bCs/>
+          <w:b/>
+        </w:rPr>
+        <w:t xml:space="preserve">”</w:t>
+      </w:r>
+      <w:r>
+        <w:t xml:space="preserve"> </w:t>
+      </w:r>
+      <w:r>
+        <w:t xml:space="preserve">e carteira activa; base de ~</w:t>
+      </w:r>
+      <w:r>
+        <w:t xml:space="preserve"> </w:t>
+      </w:r>
+      <w:r>
+        <w:rPr>
+          <w:bCs/>
+          <w:b/>
+        </w:rPr>
+        <w:t xml:space="preserve">12.000</w:t>
+      </w:r>
+      <w:r>
+        <w:t xml:space="preserve"> </w:t>
+      </w:r>
+      <w:r>
+        <w:t xml:space="preserve">contactos qualificados (avaliada em</w:t>
+      </w:r>
+      <w:r>
+        <w:t xml:space="preserve"> </w:t>
+      </w:r>
+      <w:r>
+        <w:rPr>
+          <w:bCs/>
+          <w:b/>
+        </w:rPr>
+        <w:t xml:space="preserve">12.500.000 KZ</w:t>
+      </w:r>
+      <w:r>
+        <w:t xml:space="preserve">); equipamentos de escritório e de produção gráfica.</w:t>
+      </w:r>
+    </w:p>
+    <w:p>
+      <w:pPr>
+        <w:numPr>
+          <w:ilvl w:val="0"/>
+          <w:numId w:val="1002"/>
+        </w:numPr>
+        <w:pStyle w:val="Compact"/>
+      </w:pPr>
+      <w:r>
+        <w:rPr>
+          <w:bCs/>
+          <w:b/>
+        </w:rPr>
+        <w:t xml:space="preserve">D.K., Lda.</w:t>
+      </w:r>
+      <w:r>
+        <w:t xml:space="preserve">: aporte</w:t>
+      </w:r>
+      <w:r>
+        <w:t xml:space="preserve"> </w:t>
+      </w:r>
+      <w:r>
+        <w:rPr>
+          <w:bCs/>
+          <w:b/>
+        </w:rPr>
+        <w:t xml:space="preserve">10.000.000 KZ</w:t>
+      </w:r>
+      <w:r>
+        <w:t xml:space="preserve"> </w:t>
+      </w:r>
+      <w:r>
+        <w:t xml:space="preserve">(2 motorizadas para entregas + apetrechamento integral do workshop).</w:t>
+      </w:r>
+    </w:p>
+    <w:p>
+      <w:pPr>
+        <w:numPr>
+          <w:ilvl w:val="0"/>
+          <w:numId w:val="1002"/>
+        </w:numPr>
+        <w:pStyle w:val="Compact"/>
+      </w:pPr>
+      <w:r>
+        <w:rPr>
+          <w:bCs/>
+          <w:b/>
+        </w:rPr>
+        <w:t xml:space="preserve">Dra. Jemima A. B. Malengue</w:t>
+      </w:r>
+      <w:r>
+        <w:t xml:space="preserve">:</w:t>
+      </w:r>
+      <w:r>
+        <w:t xml:space="preserve"> </w:t>
+      </w:r>
+      <w:r>
+        <w:rPr>
+          <w:bCs/>
+          <w:b/>
+        </w:rPr>
+        <w:t xml:space="preserve">2.000.000 KZ</w:t>
+      </w:r>
+      <w:r>
+        <w:t xml:space="preserve"> </w:t>
+      </w:r>
+      <w:r>
+        <w:t xml:space="preserve">+ serviços de contabilidade, gestão financeira e auditoria interna.</w:t>
+      </w:r>
+    </w:p>
+    <w:p>
+      <w:pPr>
+        <w:pStyle w:val="FirstParagraph"/>
+      </w:pPr>
+      <w:r>
+        <w:rPr>
+          <w:bCs/>
+          <w:b/>
+        </w:rPr>
+        <w:t xml:space="preserve">Prestações suplementares</w:t>
+      </w:r>
+      <w:r>
+        <w:t xml:space="preserve">: Orimizaque, CJN e Opulência comprometem-se a</w:t>
+      </w:r>
+      <w:r>
+        <w:t xml:space="preserve"> </w:t>
+      </w:r>
+      <w:r>
+        <w:rPr>
+          <w:bCs/>
+          <w:b/>
+        </w:rPr>
+        <w:t xml:space="preserve">1.000.000 KZ</w:t>
+      </w:r>
+      <w:r>
+        <w:t xml:space="preserve"> </w:t>
+      </w:r>
+      <w:r>
+        <w:t xml:space="preserve">cada, em numerário, até</w:t>
+      </w:r>
+      <w:r>
+        <w:t xml:space="preserve"> </w:t>
+      </w:r>
+      <w:r>
+        <w:rPr>
+          <w:bCs/>
+          <w:b/>
+        </w:rPr>
+        <w:t xml:space="preserve">30 dias</w:t>
+      </w:r>
+      <w:r>
+        <w:t xml:space="preserve"> </w:t>
+      </w:r>
+      <w:r>
+        <w:t xml:space="preserve">após o registo definitivo (registo contabilístico como prestações suplementares de capital,</w:t>
+      </w:r>
+      <w:r>
+        <w:t xml:space="preserve"> </w:t>
+      </w:r>
+      <w:r>
+        <w:rPr>
+          <w:bCs/>
+          <w:b/>
+        </w:rPr>
+        <w:t xml:space="preserve">sem alterar</w:t>
+      </w:r>
+      <w:r>
+        <w:t xml:space="preserve"> </w:t>
+      </w:r>
+      <w:r>
+        <w:t xml:space="preserve">as percentagens sociais).</w:t>
+      </w:r>
+    </w:p>
+    <w:bookmarkEnd w:id="21"/>
+    <w:bookmarkStart w:id="22" w:name="Xc3d6b1d9597ce5257d07e47e6cd3f20ef4cd72b"/>
+    <w:p>
+      <w:pPr>
+        <w:pStyle w:val="Heading3"/>
+      </w:pPr>
+      <w:r>
+        <w:t xml:space="preserve">2.2 Estrutura societária (capital social 100.000 KZ)</w:t>
+      </w:r>
+    </w:p>
+    <w:p>
+      <w:pPr>
+        <w:numPr>
+          <w:ilvl w:val="0"/>
+          <w:numId w:val="1003"/>
+        </w:numPr>
+        <w:pStyle w:val="Compact"/>
+      </w:pPr>
+      <w:r>
+        <w:t xml:space="preserve">20% —</w:t>
+      </w:r>
+      <w:r>
+        <w:t xml:space="preserve"> </w:t>
+      </w:r>
+      <w:r>
+        <w:rPr>
+          <w:bCs/>
+          <w:b/>
+        </w:rPr>
+        <w:t xml:space="preserve">Jemima Antónia Bento Malengue</w:t>
+      </w:r>
+      <w:r>
+        <w:t xml:space="preserve"> </w:t>
+      </w:r>
+      <w:r>
+        <w:t xml:space="preserve">(20.000 KZ)</w:t>
+      </w:r>
       <w:r>
         <w:br/>
       </w:r>
-      <w:r>
-        <w:t xml:space="preserve">Saída automática:</w:t>
-      </w:r>
-      <w:r>
-        <w:t xml:space="preserve"> </w:t>
-      </w:r>
-      <w:hyperlink r:id="rId21">
-        <w:r>
-          <w:rPr>
-            <w:rStyle w:val="Hyperlink"/>
-          </w:rPr>
-          <w:t xml:space="preserve">PDF gerado pela CI</w:t>
-        </w:r>
-      </w:hyperlink>
-    </w:p>
-    <w:p>
-      <w:r>
-        <w:pict>
-          <v:rect style="width:0;height:1.5pt" o:hralign="center" o:hrstd="t" o:hr="t"/>
-        </w:pict>
-      </w:r>
-    </w:p>
-    <w:bookmarkStart w:id="22" w:name="ordem-de-trabalhos-proposta-base"/>
+    </w:p>
+    <w:p>
+      <w:pPr>
+        <w:numPr>
+          <w:ilvl w:val="0"/>
+          <w:numId w:val="1003"/>
+        </w:numPr>
+        <w:pStyle w:val="Compact"/>
+      </w:pPr>
+      <w:r>
+        <w:t xml:space="preserve">20% —</w:t>
+      </w:r>
+      <w:r>
+        <w:t xml:space="preserve"> </w:t>
+      </w:r>
+      <w:r>
+        <w:rPr>
+          <w:bCs/>
+          <w:b/>
+        </w:rPr>
+        <w:t xml:space="preserve">Orimizaque Tecassala Paulo</w:t>
+      </w:r>
+      <w:r>
+        <w:t xml:space="preserve"> </w:t>
+      </w:r>
+      <w:r>
+        <w:t xml:space="preserve">(20.000 KZ)</w:t>
+      </w:r>
+      <w:r>
+        <w:br/>
+      </w:r>
+    </w:p>
+    <w:p>
+      <w:pPr>
+        <w:numPr>
+          <w:ilvl w:val="0"/>
+          <w:numId w:val="1003"/>
+        </w:numPr>
+        <w:pStyle w:val="Compact"/>
+      </w:pPr>
+      <w:r>
+        <w:t xml:space="preserve">20% —</w:t>
+      </w:r>
+      <w:r>
+        <w:t xml:space="preserve"> </w:t>
+      </w:r>
+      <w:r>
+        <w:rPr>
+          <w:bCs/>
+          <w:b/>
+        </w:rPr>
+        <w:t xml:space="preserve">Opulência Holdings, S.A.</w:t>
+      </w:r>
+      <w:r>
+        <w:t xml:space="preserve"> </w:t>
+      </w:r>
+      <w:r>
+        <w:t xml:space="preserve">(20.000 KZ)</w:t>
+      </w:r>
+      <w:r>
+        <w:br/>
+      </w:r>
+    </w:p>
+    <w:p>
+      <w:pPr>
+        <w:numPr>
+          <w:ilvl w:val="0"/>
+          <w:numId w:val="1003"/>
+        </w:numPr>
+        <w:pStyle w:val="Compact"/>
+      </w:pPr>
+      <w:r>
+        <w:t xml:space="preserve">20% —</w:t>
+      </w:r>
+      <w:r>
+        <w:t xml:space="preserve"> </w:t>
+      </w:r>
+      <w:r>
+        <w:rPr>
+          <w:bCs/>
+          <w:b/>
+        </w:rPr>
+        <w:t xml:space="preserve">CJN — Mkt., Comunicação e Design, Lda.</w:t>
+      </w:r>
+      <w:r>
+        <w:t xml:space="preserve"> </w:t>
+      </w:r>
+      <w:r>
+        <w:t xml:space="preserve">(20.000 KZ)</w:t>
+      </w:r>
+      <w:r>
+        <w:br/>
+      </w:r>
+    </w:p>
+    <w:p>
+      <w:pPr>
+        <w:numPr>
+          <w:ilvl w:val="0"/>
+          <w:numId w:val="1003"/>
+        </w:numPr>
+        <w:pStyle w:val="Compact"/>
+      </w:pPr>
+      <w:r>
+        <w:t xml:space="preserve">20% —</w:t>
+      </w:r>
+      <w:r>
+        <w:t xml:space="preserve"> </w:t>
+      </w:r>
+      <w:r>
+        <w:rPr>
+          <w:bCs/>
+          <w:b/>
+        </w:rPr>
+        <w:t xml:space="preserve">Dialungana Kiangani Salomão Quimino</w:t>
+      </w:r>
+      <w:r>
+        <w:t xml:space="preserve"> </w:t>
+      </w:r>
+      <w:r>
+        <w:t xml:space="preserve">(20.000 KZ)</w:t>
+      </w:r>
+    </w:p>
+    <w:bookmarkEnd w:id="22"/>
+    <w:bookmarkStart w:id="23" w:name="gerência-e-direcção-operacional"/>
+    <w:p>
+      <w:pPr>
+        <w:pStyle w:val="Heading3"/>
+      </w:pPr>
+      <w:r>
+        <w:t xml:space="preserve">2.3 Gerência e direcção operacional</w:t>
+      </w:r>
+    </w:p>
+    <w:p>
+      <w:pPr>
+        <w:numPr>
+          <w:ilvl w:val="0"/>
+          <w:numId w:val="1004"/>
+        </w:numPr>
+        <w:pStyle w:val="Compact"/>
+      </w:pPr>
+      <w:r>
+        <w:rPr>
+          <w:bCs/>
+          <w:b/>
+        </w:rPr>
+        <w:t xml:space="preserve">Gerência (estatuto):</w:t>
+      </w:r>
+      <w:r>
+        <w:t xml:space="preserve"> </w:t>
+      </w:r>
+      <w:r>
+        <w:t xml:space="preserve">Orimizaque Tecassala Paulo, gerente único (administração e representação legal).</w:t>
+      </w:r>
+      <w:r>
+        <w:br/>
+      </w:r>
+    </w:p>
+    <w:p>
+      <w:pPr>
+        <w:numPr>
+          <w:ilvl w:val="0"/>
+          <w:numId w:val="1004"/>
+        </w:numPr>
+        <w:pStyle w:val="Compact"/>
+      </w:pPr>
+      <w:r>
+        <w:rPr>
+          <w:bCs/>
+          <w:b/>
+        </w:rPr>
+        <w:t xml:space="preserve">Estrutura directiva operacional</w:t>
+      </w:r>
+      <w:r>
+        <w:t xml:space="preserve">:</w:t>
+      </w:r>
+    </w:p>
+    <w:p>
+      <w:pPr>
+        <w:numPr>
+          <w:ilvl w:val="1"/>
+          <w:numId w:val="1005"/>
+        </w:numPr>
+        <w:pStyle w:val="Compact"/>
+      </w:pPr>
+      <w:r>
+        <w:rPr>
+          <w:bCs/>
+          <w:b/>
+        </w:rPr>
+        <w:t xml:space="preserve">Director Geral:</w:t>
+      </w:r>
+      <w:r>
+        <w:t xml:space="preserve"> </w:t>
+      </w:r>
+      <w:r>
+        <w:t xml:space="preserve">Orimizaque Tecassala Paulo — coordenação estratégica e execução das deliberações.</w:t>
+      </w:r>
+    </w:p>
+    <w:p>
+      <w:pPr>
+        <w:numPr>
+          <w:ilvl w:val="1"/>
+          <w:numId w:val="1005"/>
+        </w:numPr>
+        <w:pStyle w:val="Compact"/>
+      </w:pPr>
+      <w:r>
+        <w:rPr>
+          <w:bCs/>
+          <w:b/>
+        </w:rPr>
+        <w:t xml:space="preserve">Directora Financeira:</w:t>
+      </w:r>
+      <w:r>
+        <w:t xml:space="preserve"> </w:t>
+      </w:r>
+      <w:r>
+        <w:t xml:space="preserve">Jemima A. B. Malengue — tesouraria, contabilidade, fiscalidade e reporting.</w:t>
+      </w:r>
+    </w:p>
+    <w:p>
+      <w:pPr>
+        <w:numPr>
+          <w:ilvl w:val="1"/>
+          <w:numId w:val="1005"/>
+        </w:numPr>
+        <w:pStyle w:val="Compact"/>
+      </w:pPr>
+      <w:r>
+        <w:rPr>
+          <w:bCs/>
+          <w:b/>
+        </w:rPr>
+        <w:t xml:space="preserve">Director de Operações, Marketing, Comunicação e Design:</w:t>
+      </w:r>
+      <w:r>
+        <w:t xml:space="preserve"> </w:t>
+      </w:r>
+      <w:r>
+        <w:t xml:space="preserve">CJN (Cláudio B. S. Campos) — processos produtivos, marketing e identidade visual.</w:t>
+      </w:r>
+    </w:p>
+    <w:p>
+      <w:pPr>
+        <w:numPr>
+          <w:ilvl w:val="1"/>
+          <w:numId w:val="1005"/>
+        </w:numPr>
+        <w:pStyle w:val="Compact"/>
+      </w:pPr>
+      <w:r>
+        <w:rPr>
+          <w:bCs/>
+          <w:b/>
+        </w:rPr>
+        <w:t xml:space="preserve">Director Logístico:</w:t>
+      </w:r>
+      <w:r>
+        <w:t xml:space="preserve"> </w:t>
+      </w:r>
+      <w:r>
+        <w:t xml:space="preserve">Dialungana K. S. Quimino — supply chain, entregas, parque de viaturas.</w:t>
+      </w:r>
+    </w:p>
+    <w:p>
+      <w:pPr>
+        <w:numPr>
+          <w:ilvl w:val="1"/>
+          <w:numId w:val="1005"/>
+        </w:numPr>
+        <w:pStyle w:val="Compact"/>
+      </w:pPr>
+      <w:r>
+        <w:rPr>
+          <w:bCs/>
+          <w:b/>
+        </w:rPr>
+        <w:t xml:space="preserve">Director Administrativo:</w:t>
+      </w:r>
+      <w:r>
+        <w:t xml:space="preserve"> </w:t>
+      </w:r>
+      <w:r>
+        <w:t xml:space="preserve">Opulência Holdings, S.A. (Cândida C. M. de Sousa) — RH, processos administrativos, compliance não financeiro e relações institucionais.</w:t>
+      </w:r>
+    </w:p>
+    <w:p>
+      <w:pPr>
+        <w:pStyle w:val="FirstParagraph"/>
+      </w:pPr>
+      <w:r>
+        <w:t xml:space="preserve">Revisão anual desta estrutura em assembleia geral ordinária.</w:t>
+      </w:r>
+    </w:p>
+    <w:bookmarkEnd w:id="23"/>
+    <w:bookmarkStart w:id="24" w:name="plano-de-acção-imediato"/>
+    <w:p>
+      <w:pPr>
+        <w:pStyle w:val="Heading3"/>
+      </w:pPr>
+      <w:r>
+        <w:t xml:space="preserve">2.4 Plano de acção imediato</w:t>
+      </w:r>
+    </w:p>
+    <w:p>
+      <w:pPr>
+        <w:numPr>
+          <w:ilvl w:val="0"/>
+          <w:numId w:val="1006"/>
+        </w:numPr>
+        <w:pStyle w:val="Compact"/>
+      </w:pPr>
+      <w:r>
+        <w:rPr>
+          <w:bCs/>
+          <w:b/>
+        </w:rPr>
+        <w:t xml:space="preserve">CJN (Cláudio Campos):</w:t>
+      </w:r>
+      <w:r>
+        <w:t xml:space="preserve"> </w:t>
+      </w:r>
+      <w:r>
+        <w:t xml:space="preserve">workflow completo do centro de produção; identidade visual (logótipo, estacionário); contacto com técnico</w:t>
+      </w:r>
+      <w:r>
+        <w:t xml:space="preserve"> </w:t>
+      </w:r>
+      <w:r>
+        <w:rPr>
+          <w:bCs/>
+          <w:b/>
+        </w:rPr>
+        <w:t xml:space="preserve">Adilson</w:t>
+      </w:r>
+      <w:r>
+        <w:t xml:space="preserve">.</w:t>
+      </w:r>
+    </w:p>
+    <w:p>
+      <w:pPr>
+        <w:numPr>
+          <w:ilvl w:val="0"/>
+          <w:numId w:val="1006"/>
+        </w:numPr>
+        <w:pStyle w:val="Compact"/>
+      </w:pPr>
+      <w:r>
+        <w:rPr>
+          <w:bCs/>
+          <w:b/>
+        </w:rPr>
+        <w:t xml:space="preserve">Jemima Malengue:</w:t>
+      </w:r>
+      <w:r>
+        <w:t xml:space="preserve"> </w:t>
+      </w:r>
+      <w:r>
+        <w:t xml:space="preserve">resumo financeiro consolidado dos recebimentos; plano de contas.</w:t>
+      </w:r>
+    </w:p>
+    <w:p>
+      <w:pPr>
+        <w:numPr>
+          <w:ilvl w:val="0"/>
+          <w:numId w:val="1006"/>
+        </w:numPr>
+        <w:pStyle w:val="Compact"/>
+      </w:pPr>
+      <w:r>
+        <w:rPr>
+          <w:bCs/>
+          <w:b/>
+        </w:rPr>
+        <w:t xml:space="preserve">Salomão Quimino:</w:t>
+      </w:r>
+      <w:r>
+        <w:t xml:space="preserve"> </w:t>
+      </w:r>
+      <w:r>
+        <w:t xml:space="preserve">proformas para as 2 motorizadas.</w:t>
+      </w:r>
+    </w:p>
+    <w:p>
+      <w:pPr>
+        <w:numPr>
+          <w:ilvl w:val="0"/>
+          <w:numId w:val="1006"/>
+        </w:numPr>
+        <w:pStyle w:val="Compact"/>
+      </w:pPr>
+      <w:r>
+        <w:rPr>
+          <w:bCs/>
+          <w:b/>
+        </w:rPr>
+        <w:t xml:space="preserve">Opulência Holdings:</w:t>
+      </w:r>
+      <w:r>
+        <w:t xml:space="preserve"> </w:t>
+      </w:r>
+      <w:r>
+        <w:t xml:space="preserve">documentação administrativa (licenças/alvarás/registos); contacto com técnico</w:t>
+      </w:r>
+      <w:r>
+        <w:t xml:space="preserve"> </w:t>
+      </w:r>
+      <w:r>
+        <w:rPr>
+          <w:bCs/>
+          <w:b/>
+        </w:rPr>
+        <w:t xml:space="preserve">Wagner</w:t>
+      </w:r>
+      <w:r>
+        <w:t xml:space="preserve"> </w:t>
+      </w:r>
+      <w:r>
+        <w:t xml:space="preserve">sobre reparações.</w:t>
+      </w:r>
+    </w:p>
+    <w:bookmarkEnd w:id="24"/>
+    <w:bookmarkStart w:id="25" w:name="calendário-e-acompanhamento"/>
+    <w:p>
+      <w:pPr>
+        <w:pStyle w:val="Heading3"/>
+      </w:pPr>
+      <w:r>
+        <w:t xml:space="preserve">2.5 Calendário e acompanhamento</w:t>
+      </w:r>
+    </w:p>
+    <w:p>
+      <w:pPr>
+        <w:numPr>
+          <w:ilvl w:val="0"/>
+          <w:numId w:val="1007"/>
+        </w:numPr>
+        <w:pStyle w:val="Compact"/>
+      </w:pPr>
+      <w:r>
+        <w:rPr>
+          <w:bCs/>
+          <w:b/>
+        </w:rPr>
+        <w:t xml:space="preserve">Reunião ordinária semanal:</w:t>
+      </w:r>
+      <w:r>
+        <w:t xml:space="preserve"> </w:t>
+      </w:r>
+      <w:r>
+        <w:rPr>
+          <w:bCs/>
+          <w:b/>
+        </w:rPr>
+        <w:t xml:space="preserve">terças-feiras, 18h00</w:t>
+      </w:r>
+      <w:r>
+        <w:t xml:space="preserve">.</w:t>
+      </w:r>
+      <w:r>
+        <w:br/>
+      </w:r>
+    </w:p>
+    <w:p>
+      <w:pPr>
+        <w:numPr>
+          <w:ilvl w:val="0"/>
+          <w:numId w:val="1007"/>
+        </w:numPr>
+        <w:pStyle w:val="Compact"/>
+      </w:pPr>
+      <w:r>
+        <w:rPr>
+          <w:bCs/>
+          <w:b/>
+        </w:rPr>
+        <w:t xml:space="preserve">Revisão trimestral</w:t>
+      </w:r>
+      <w:r>
+        <w:t xml:space="preserve"> </w:t>
+      </w:r>
+      <w:r>
+        <w:t xml:space="preserve">das metas do plano a 3 anos.</w:t>
+      </w:r>
+      <w:r>
+        <w:br/>
+      </w:r>
+    </w:p>
+    <w:p>
+      <w:pPr>
+        <w:numPr>
+          <w:ilvl w:val="0"/>
+          <w:numId w:val="1007"/>
+        </w:numPr>
+        <w:pStyle w:val="Compact"/>
+      </w:pPr>
+      <w:r>
+        <w:t xml:space="preserve">As responsabilidades e contribuições constam desta acta e servem de referência formal.</w:t>
+      </w:r>
+    </w:p>
+    <w:bookmarkEnd w:id="25"/>
+    <w:bookmarkEnd w:id="26"/>
+    <w:bookmarkStart w:id="27" w:name="considerações-finais"/>
     <w:p>
       <w:pPr>
         <w:pStyle w:val="Heading2"/>
       </w:pPr>
       <w:r>
-        <w:t xml:space="preserve">Ordem de Trabalhos (proposta base)</w:t>
-      </w:r>
-    </w:p>
-    <w:p>
-      <w:pPr>
-        <w:numPr>
-          <w:ilvl w:val="0"/>
-          <w:numId w:val="1001"/>
-        </w:numPr>
-        <w:pStyle w:val="Compact"/>
-      </w:pPr>
-      <w:r>
-        <w:t xml:space="preserve">Abertura da sessão e verificação de quórum.</w:t>
-      </w:r>
-    </w:p>
-    <w:p>
-      <w:pPr>
-        <w:numPr>
-          <w:ilvl w:val="0"/>
-          <w:numId w:val="1001"/>
-        </w:numPr>
-        <w:pStyle w:val="Compact"/>
-      </w:pPr>
-      <w:r>
-        <w:t xml:space="preserve">Constituição formal da sociedade e validação de documentos.</w:t>
-      </w:r>
-    </w:p>
-    <w:p>
-      <w:pPr>
-        <w:numPr>
-          <w:ilvl w:val="0"/>
-          <w:numId w:val="1001"/>
-        </w:numPr>
-        <w:pStyle w:val="Compact"/>
-      </w:pPr>
-      <w:r>
-        <w:t xml:space="preserve">Aprovação de órgãos sociais e responsabilidades.</w:t>
-      </w:r>
-    </w:p>
-    <w:p>
-      <w:pPr>
-        <w:numPr>
-          <w:ilvl w:val="0"/>
-          <w:numId w:val="1001"/>
-        </w:numPr>
-        <w:pStyle w:val="Compact"/>
-      </w:pPr>
-      <w:r>
-        <w:t xml:space="preserve">Aprovação de princípios operacionais e calendário de próximas reuniões.</w:t>
-      </w:r>
-    </w:p>
-    <w:p>
-      <w:pPr>
-        <w:numPr>
-          <w:ilvl w:val="0"/>
-          <w:numId w:val="1001"/>
-        </w:numPr>
-        <w:pStyle w:val="Compact"/>
-      </w:pPr>
-      <w:r>
-        <w:t xml:space="preserve">Diversos.</w:t>
-      </w:r>
-    </w:p>
-    <w:bookmarkEnd w:id="22"/>
-    <w:bookmarkStart w:id="23" w:name="X9da38937f5239952f4bc3948bae270e2b766dc8"/>
+        <w:t xml:space="preserve">3. Considerações Finais</w:t>
+      </w:r>
+    </w:p>
+    <w:p>
+      <w:pPr>
+        <w:pStyle w:val="FirstParagraph"/>
+      </w:pPr>
+      <w:r>
+        <w:t xml:space="preserve">Reafirmação do compromisso integral dos sócios; efectivação de todas as contribuições em</w:t>
+      </w:r>
+      <w:r>
+        <w:t xml:space="preserve"> </w:t>
+      </w:r>
+      <w:r>
+        <w:rPr>
+          <w:bCs/>
+          <w:b/>
+        </w:rPr>
+        <w:t xml:space="preserve">até 30 dias</w:t>
+      </w:r>
+      <w:r>
+        <w:t xml:space="preserve"> </w:t>
+      </w:r>
+      <w:r>
+        <w:t xml:space="preserve">após o registo; equipamentos e espaço físico</w:t>
+      </w:r>
+      <w:r>
+        <w:t xml:space="preserve"> </w:t>
+      </w:r>
+      <w:r>
+        <w:rPr>
+          <w:bCs/>
+          <w:b/>
+        </w:rPr>
+        <w:t xml:space="preserve">imediatos</w:t>
+      </w:r>
+      <w:r>
+        <w:t xml:space="preserve"> </w:t>
+      </w:r>
+      <w:r>
+        <w:t xml:space="preserve">para início operacional.</w:t>
+      </w:r>
+    </w:p>
+    <w:bookmarkEnd w:id="27"/>
+    <w:bookmarkStart w:id="28" w:name="encerramento"/>
     <w:p>
       <w:pPr>
         <w:pStyle w:val="Heading2"/>
       </w:pPr>
       <w:r>
-        <w:t xml:space="preserve">Deliberações (preencher de acordo com o PDF)</w:t>
-      </w:r>
-    </w:p>
-    <w:p>
-      <w:pPr>
-        <w:numPr>
-          <w:ilvl w:val="0"/>
-          <w:numId w:val="1002"/>
-        </w:numPr>
-        <w:pStyle w:val="Compact"/>
-      </w:pPr>
-      <w:r>
-        <w:rPr>
-          <w:bCs/>
-          <w:b/>
-        </w:rPr>
-        <w:t xml:space="preserve">Ponto 1:</w:t>
-      </w:r>
-      <w:r>
-        <w:t xml:space="preserve"> </w:t>
-      </w:r>
-      <w:r>
-        <w:t xml:space="preserve">[texto da deliberação]</w:t>
-      </w:r>
-    </w:p>
-    <w:p>
-      <w:pPr>
-        <w:numPr>
-          <w:ilvl w:val="0"/>
-          <w:numId w:val="1002"/>
-        </w:numPr>
-        <w:pStyle w:val="Compact"/>
-      </w:pPr>
-      <w:r>
-        <w:rPr>
-          <w:bCs/>
-          <w:b/>
-        </w:rPr>
-        <w:t xml:space="preserve">Ponto 2:</w:t>
-      </w:r>
-      <w:r>
-        <w:t xml:space="preserve"> </w:t>
-      </w:r>
-      <w:r>
-        <w:t xml:space="preserve">[texto]</w:t>
-      </w:r>
-    </w:p>
-    <w:p>
-      <w:pPr>
-        <w:numPr>
-          <w:ilvl w:val="0"/>
-          <w:numId w:val="1002"/>
-        </w:numPr>
-        <w:pStyle w:val="Compact"/>
-      </w:pPr>
-      <w:r>
-        <w:rPr>
-          <w:bCs/>
-          <w:b/>
-        </w:rPr>
-        <w:t xml:space="preserve">Ponto 3:</w:t>
-      </w:r>
-      <w:r>
-        <w:t xml:space="preserve"> </w:t>
-      </w:r>
-      <w:r>
-        <w:t xml:space="preserve">[texto]</w:t>
-      </w:r>
-    </w:p>
-    <w:p>
-      <w:pPr>
-        <w:numPr>
-          <w:ilvl w:val="0"/>
-          <w:numId w:val="1002"/>
-        </w:numPr>
-        <w:pStyle w:val="Compact"/>
-      </w:pPr>
-      <w:r>
-        <w:rPr>
-          <w:bCs/>
-          <w:b/>
-        </w:rPr>
-        <w:t xml:space="preserve">Ponto 4:</w:t>
-      </w:r>
-      <w:r>
-        <w:t xml:space="preserve"> </w:t>
-      </w:r>
-      <w:r>
-        <w:t xml:space="preserve">[texto]</w:t>
-      </w:r>
-    </w:p>
-    <w:p>
-      <w:pPr>
-        <w:numPr>
-          <w:ilvl w:val="0"/>
-          <w:numId w:val="1002"/>
-        </w:numPr>
-        <w:pStyle w:val="Compact"/>
-      </w:pPr>
-      <w:r>
-        <w:rPr>
-          <w:bCs/>
-          <w:b/>
-        </w:rPr>
-        <w:t xml:space="preserve">Ponto 5:</w:t>
-      </w:r>
-      <w:r>
-        <w:t xml:space="preserve"> </w:t>
-      </w:r>
-      <w:r>
-        <w:t xml:space="preserve">[texto]</w:t>
-      </w:r>
-    </w:p>
-    <w:bookmarkEnd w:id="23"/>
-    <w:bookmarkStart w:id="24" w:name="encargos-e-responsáveis"/>
+        <w:t xml:space="preserve">4. Encerramento</w:t>
+      </w:r>
+    </w:p>
+    <w:p>
+      <w:pPr>
+        <w:pStyle w:val="FirstParagraph"/>
+      </w:pPr>
+      <w:r>
+        <w:t xml:space="preserve">A reunião encerrou às</w:t>
+      </w:r>
+      <w:r>
+        <w:t xml:space="preserve"> </w:t>
+      </w:r>
+      <w:r>
+        <w:rPr>
+          <w:bCs/>
+          <w:b/>
+        </w:rPr>
+        <w:t xml:space="preserve">21h15</w:t>
+      </w:r>
+      <w:r>
+        <w:t xml:space="preserve">. A presente acta, lida e aprovada, será assinada por todos os presentes.</w:t>
+      </w:r>
+    </w:p>
+    <w:p>
+      <w:pPr>
+        <w:pStyle w:val="BodyText"/>
+      </w:pPr>
+      <w:r>
+        <w:rPr>
+          <w:bCs/>
+          <w:b/>
+        </w:rPr>
+        <w:t xml:space="preserve">Luanda, 22 de Julho de 2025</w:t>
+      </w:r>
+    </w:p>
+    <w:bookmarkEnd w:id="28"/>
+    <w:bookmarkStart w:id="29" w:name="assinaturas"/>
     <w:p>
       <w:pPr>
         <w:pStyle w:val="Heading2"/>
       </w:pPr>
       <w:r>
-        <w:t xml:space="preserve">Encargos e Responsáveis</w:t>
-      </w:r>
-    </w:p>
-    <w:p>
-      <w:pPr>
-        <w:numPr>
-          <w:ilvl w:val="0"/>
-          <w:numId w:val="1003"/>
-        </w:numPr>
-        <w:pStyle w:val="Compact"/>
-      </w:pPr>
-      <w:r>
-        <w:rPr>
-          <w:bCs/>
-          <w:b/>
-        </w:rPr>
-        <w:t xml:space="preserve">Tarefa:</w:t>
-      </w:r>
-      <w:r>
-        <w:t xml:space="preserve"> </w:t>
-      </w:r>
-      <w:r>
-        <w:t xml:space="preserve">[descrição] —</w:t>
-      </w:r>
-      <w:r>
-        <w:t xml:space="preserve"> </w:t>
-      </w:r>
-      <w:r>
-        <w:rPr>
-          <w:bCs/>
-          <w:b/>
-        </w:rPr>
-        <w:t xml:space="preserve">Responsável:</w:t>
-      </w:r>
-      <w:r>
-        <w:t xml:space="preserve"> </w:t>
-      </w:r>
-      <w:r>
-        <w:t xml:space="preserve">[nome/cargo] —</w:t>
-      </w:r>
-      <w:r>
-        <w:t xml:space="preserve"> </w:t>
-      </w:r>
-      <w:r>
-        <w:rPr>
-          <w:bCs/>
-          <w:b/>
-        </w:rPr>
-        <w:t xml:space="preserve">Prazo:</w:t>
-      </w:r>
-      <w:r>
-        <w:t xml:space="preserve"> </w:t>
-      </w:r>
-      <w:r>
-        <w:t xml:space="preserve">[data] —</w:t>
-      </w:r>
-      <w:r>
-        <w:t xml:space="preserve"> </w:t>
-      </w:r>
-      <w:r>
-        <w:rPr>
-          <w:bCs/>
-          <w:b/>
-        </w:rPr>
-        <w:t xml:space="preserve">Critério de aceitação:</w:t>
-      </w:r>
-      <w:r>
-        <w:t xml:space="preserve"> </w:t>
-      </w:r>
-      <w:r>
-        <w:t xml:space="preserve">[medida objectiva]</w:t>
-      </w:r>
-    </w:p>
-    <w:bookmarkEnd w:id="24"/>
-    <w:bookmarkStart w:id="25" w:name="encerramento"/>
-    <w:p>
-      <w:pPr>
-        <w:pStyle w:val="Heading2"/>
-      </w:pPr>
-      <w:r>
-        <w:t xml:space="preserve">Encerramento</w:t>
-      </w:r>
-    </w:p>
-    <w:p>
-      <w:pPr>
-        <w:pStyle w:val="FirstParagraph"/>
-      </w:pPr>
-      <w:r>
-        <w:rPr>
-          <w:bCs/>
-          <w:b/>
-        </w:rPr>
-        <w:t xml:space="preserve">Hora de encerramento:</w:t>
-      </w:r>
-      <w:r>
-        <w:t xml:space="preserve"> </w:t>
-      </w:r>
-      <w:r>
-        <w:t xml:space="preserve">[inserir hora]</w:t>
-      </w:r>
-    </w:p>
-    <w:bookmarkEnd w:id="25"/>
-    <w:bookmarkStart w:id="26" w:name="assinaturas"/>
-    <w:p>
-      <w:pPr>
-        <w:pStyle w:val="Heading2"/>
-      </w:pPr>
-      <w:r>
         <w:t xml:space="preserve">Assinaturas</w:t>
       </w:r>
     </w:p>
@@ -463,40 +1151,76 @@
       <w:pPr>
         <w:numPr>
           <w:ilvl w:val="0"/>
-          <w:numId w:val="1004"/>
-        </w:numPr>
-        <w:pStyle w:val="Compact"/>
-      </w:pPr>
-      <w:r>
-        <w:t xml:space="preserve">___________________________ [Nome do Sócio 1]</w:t>
-      </w:r>
-    </w:p>
-    <w:p>
-      <w:pPr>
-        <w:numPr>
-          <w:ilvl w:val="0"/>
-          <w:numId w:val="1004"/>
-        </w:numPr>
-        <w:pStyle w:val="Compact"/>
-      </w:pPr>
-      <w:r>
-        <w:t xml:space="preserve">___________________________ [Nome do Sócio 2]</w:t>
-      </w:r>
-    </w:p>
-    <w:p>
-      <w:pPr>
-        <w:numPr>
-          <w:ilvl w:val="0"/>
-          <w:numId w:val="1004"/>
-        </w:numPr>
-        <w:pStyle w:val="Compact"/>
-      </w:pPr>
-      <w:r>
-        <w:t xml:space="preserve">___________________________ [Secretário da Mesa]</w:t>
-      </w:r>
-    </w:p>
-    <w:bookmarkEnd w:id="26"/>
-    <w:bookmarkEnd w:id="27"/>
+          <w:numId w:val="1008"/>
+        </w:numPr>
+        <w:pStyle w:val="Compact"/>
+      </w:pPr>
+      <w:r>
+        <w:t xml:space="preserve">___________________________ Orimizaque Tecassala Paulo</w:t>
+      </w:r>
+      <w:r>
+        <w:br/>
+      </w:r>
+    </w:p>
+    <w:p>
+      <w:pPr>
+        <w:numPr>
+          <w:ilvl w:val="0"/>
+          <w:numId w:val="1008"/>
+        </w:numPr>
+        <w:pStyle w:val="Compact"/>
+      </w:pPr>
+      <w:r>
+        <w:t xml:space="preserve">___________________________ Jemima Antónia Bento Malengue</w:t>
+      </w:r>
+      <w:r>
+        <w:br/>
+      </w:r>
+    </w:p>
+    <w:p>
+      <w:pPr>
+        <w:numPr>
+          <w:ilvl w:val="0"/>
+          <w:numId w:val="1008"/>
+        </w:numPr>
+        <w:pStyle w:val="Compact"/>
+      </w:pPr>
+      <w:r>
+        <w:t xml:space="preserve">___________________________ Cândida Cristina Mohale de Sousa</w:t>
+      </w:r>
+      <w:r>
+        <w:br/>
+      </w:r>
+    </w:p>
+    <w:p>
+      <w:pPr>
+        <w:numPr>
+          <w:ilvl w:val="0"/>
+          <w:numId w:val="1008"/>
+        </w:numPr>
+        <w:pStyle w:val="Compact"/>
+      </w:pPr>
+      <w:r>
+        <w:t xml:space="preserve">___________________________ Cláudio Bernardo da Silva Campos</w:t>
+      </w:r>
+      <w:r>
+        <w:br/>
+      </w:r>
+    </w:p>
+    <w:p>
+      <w:pPr>
+        <w:numPr>
+          <w:ilvl w:val="0"/>
+          <w:numId w:val="1008"/>
+        </w:numPr>
+        <w:pStyle w:val="Compact"/>
+      </w:pPr>
+      <w:r>
+        <w:t xml:space="preserve">___________________________ Dialungana Kiangani Salomão Quimino</w:t>
+      </w:r>
+    </w:p>
+    <w:bookmarkEnd w:id="29"/>
+    <w:bookmarkEnd w:id="30"/>
     <w:sectPr/>
   </w:body>
 </w:document>
@@ -603,91 +1327,6 @@
       </w:pPr>
     </w:lvl>
   </w:abstractNum>
-  <w:abstractNum w:abstractNumId="99411">
-    <w:nsid w:val="A99411"/>
-    <w:multiLevelType w:val="multilevel"/>
-    <w:lvl w:ilvl="0">
-      <w:start w:val="1"/>
-      <w:numFmt w:val="decimal"/>
-      <w:lvlText w:val="%1."/>
-      <w:lvlJc w:val="left"/>
-      <w:pPr>
-        <w:ind w:left="720" w:hanging="480"/>
-      </w:pPr>
-    </w:lvl>
-    <w:lvl w:ilvl="1">
-      <w:start w:val="1"/>
-      <w:numFmt w:val="decimal"/>
-      <w:lvlText w:val="%2."/>
-      <w:lvlJc w:val="left"/>
-      <w:pPr>
-        <w:ind w:left="1440" w:hanging="480"/>
-      </w:pPr>
-    </w:lvl>
-    <w:lvl w:ilvl="2">
-      <w:start w:val="1"/>
-      <w:numFmt w:val="decimal"/>
-      <w:lvlText w:val="%3."/>
-      <w:lvlJc w:val="left"/>
-      <w:pPr>
-        <w:ind w:left="2160" w:hanging="480"/>
-      </w:pPr>
-    </w:lvl>
-    <w:lvl w:ilvl="3">
-      <w:start w:val="1"/>
-      <w:numFmt w:val="decimal"/>
-      <w:lvlText w:val="%4."/>
-      <w:lvlJc w:val="left"/>
-      <w:pPr>
-        <w:ind w:left="2880" w:hanging="480"/>
-      </w:pPr>
-    </w:lvl>
-    <w:lvl w:ilvl="4">
-      <w:start w:val="1"/>
-      <w:numFmt w:val="decimal"/>
-      <w:lvlText w:val="%5."/>
-      <w:lvlJc w:val="left"/>
-      <w:pPr>
-        <w:ind w:left="3600" w:hanging="480"/>
-      </w:pPr>
-    </w:lvl>
-    <w:lvl w:ilvl="5">
-      <w:start w:val="1"/>
-      <w:numFmt w:val="decimal"/>
-      <w:lvlText w:val="%6."/>
-      <w:lvlJc w:val="left"/>
-      <w:pPr>
-        <w:ind w:left="4320" w:hanging="480"/>
-      </w:pPr>
-    </w:lvl>
-    <w:lvl w:ilvl="6">
-      <w:start w:val="1"/>
-      <w:numFmt w:val="decimal"/>
-      <w:lvlText w:val="%7."/>
-      <w:lvlJc w:val="left"/>
-      <w:pPr>
-        <w:ind w:left="5040" w:hanging="480"/>
-      </w:pPr>
-    </w:lvl>
-    <w:lvl w:ilvl="7">
-      <w:start w:val="1"/>
-      <w:numFmt w:val="decimal"/>
-      <w:lvlText w:val="%8."/>
-      <w:lvlJc w:val="left"/>
-      <w:pPr>
-        <w:ind w:left="5760" w:hanging="480"/>
-      </w:pPr>
-    </w:lvl>
-    <w:lvl w:ilvl="8">
-      <w:start w:val="1"/>
-      <w:numFmt w:val="decimal"/>
-      <w:lvlText w:val="%9."/>
-      <w:lvlJc w:val="left"/>
-      <w:pPr>
-        <w:ind w:left="6480" w:hanging="480"/>
-      </w:pPr>
-    </w:lvl>
-  </w:abstractNum>
   <w:abstractNum w:abstractNumId="991">
     <w:nsid w:val="A991"/>
     <w:multiLevelType w:val="multilevel"/>
@@ -768,34 +1407,7 @@
     <w:abstractNumId w:val="990"/>
   </w:num>
   <w:num w:numId="1001">
-    <w:abstractNumId w:val="99411"/>
-    <w:lvlOverride w:ilvl="0">
-      <w:startOverride w:val="1"/>
-    </w:lvlOverride>
-    <w:lvlOverride w:ilvl="1">
-      <w:startOverride w:val="1"/>
-    </w:lvlOverride>
-    <w:lvlOverride w:ilvl="2">
-      <w:startOverride w:val="1"/>
-    </w:lvlOverride>
-    <w:lvlOverride w:ilvl="3">
-      <w:startOverride w:val="1"/>
-    </w:lvlOverride>
-    <w:lvlOverride w:ilvl="4">
-      <w:startOverride w:val="1"/>
-    </w:lvlOverride>
-    <w:lvlOverride w:ilvl="5">
-      <w:startOverride w:val="1"/>
-    </w:lvlOverride>
-    <w:lvlOverride w:ilvl="6">
-      <w:startOverride w:val="1"/>
-    </w:lvlOverride>
-    <w:lvlOverride w:ilvl="7">
-      <w:startOverride w:val="1"/>
-    </w:lvlOverride>
-    <w:lvlOverride w:ilvl="8">
-      <w:startOverride w:val="1"/>
-    </w:lvlOverride>
+    <w:abstractNumId w:val="991"/>
   </w:num>
   <w:num w:numId="1002">
     <w:abstractNumId w:val="991"/>
@@ -804,6 +1416,18 @@
     <w:abstractNumId w:val="991"/>
   </w:num>
   <w:num w:numId="1004">
+    <w:abstractNumId w:val="991"/>
+  </w:num>
+  <w:num w:numId="1005">
+    <w:abstractNumId w:val="991"/>
+  </w:num>
+  <w:num w:numId="1006">
+    <w:abstractNumId w:val="991"/>
+  </w:num>
+  <w:num w:numId="1007">
+    <w:abstractNumId w:val="991"/>
+  </w:num>
+  <w:num w:numId="1008">
     <w:abstractNumId w:val="991"/>
   </w:num>
 </w:numbering>

</xml_diff>